<commit_message>
Updated discussion notes. Missing notes from 8.1.
</commit_message>
<xml_diff>
--- a/Discussion notes.docx
+++ b/Discussion notes.docx
@@ -89,8 +89,6 @@
       <w:pPr>
         <w:rPr>
           <w:rFonts w:asciiTheme="majorHAnsi" w:hAnsiTheme="majorHAnsi" w:cstheme="majorHAnsi"/>
-          <w:b/>
-          <w:caps/>
           <w:sz w:val="32"/>
           <w:szCs w:val="32"/>
           <w:u w:val="single"/>
@@ -107,20 +105,216 @@
           <w:u w:val="single"/>
           <w:lang w:val="hr-HR"/>
         </w:rPr>
-        <w:t>8.1.2017</w:t>
-      </w:r>
-    </w:p>
-    <w:p>
-      <w:pPr>
-        <w:rPr>
-          <w:rFonts w:asciiTheme="majorHAnsi" w:hAnsiTheme="majorHAnsi" w:cstheme="majorHAnsi"/>
-          <w:b/>
-          <w:caps/>
+        <w:t>16.12.2016</w:t>
+      </w:r>
+    </w:p>
+    <w:p>
+      <w:pPr>
+        <w:rPr>
+          <w:rFonts w:asciiTheme="majorHAnsi" w:hAnsiTheme="majorHAnsi" w:cstheme="majorHAnsi"/>
           <w:sz w:val="32"/>
           <w:szCs w:val="32"/>
-          <w:lang w:val="hr-HR"/>
-        </w:rPr>
-      </w:pPr>
+          <w:u w:val="single"/>
+          <w:lang w:val="hr-HR"/>
+        </w:rPr>
+      </w:pPr>
+    </w:p>
+    <w:p>
+      <w:pPr>
+        <w:rPr>
+          <w:rFonts w:asciiTheme="majorHAnsi" w:hAnsiTheme="majorHAnsi" w:cstheme="majorHAnsi"/>
+          <w:sz w:val="24"/>
+          <w:szCs w:val="24"/>
+          <w:lang w:val="hr-HR"/>
+        </w:rPr>
+      </w:pPr>
+      <w:r>
+        <w:rPr>
+          <w:rFonts w:asciiTheme="majorHAnsi" w:hAnsiTheme="majorHAnsi" w:cstheme="majorHAnsi"/>
+          <w:sz w:val="24"/>
+          <w:szCs w:val="24"/>
+          <w:lang w:val="hr-HR"/>
+        </w:rPr>
+        <w:t xml:space="preserve">- </w:t>
+      </w:r>
+      <w:r>
+        <w:rPr>
+          <w:rFonts w:asciiTheme="majorHAnsi" w:hAnsiTheme="majorHAnsi" w:cstheme="majorHAnsi"/>
+          <w:sz w:val="24"/>
+          <w:szCs w:val="24"/>
+          <w:lang w:val="hr-HR"/>
+        </w:rPr>
+        <w:t>5 min brainstorming session to come up with ideas and 1 min to pitch it to other team members</w:t>
+      </w:r>
+    </w:p>
+    <w:p>
+      <w:pPr>
+        <w:rPr>
+          <w:rFonts w:asciiTheme="majorHAnsi" w:hAnsiTheme="majorHAnsi" w:cstheme="majorHAnsi"/>
+          <w:sz w:val="24"/>
+          <w:szCs w:val="24"/>
+          <w:lang w:val="hr-HR"/>
+        </w:rPr>
+      </w:pPr>
+      <w:r>
+        <w:rPr>
+          <w:rFonts w:asciiTheme="majorHAnsi" w:hAnsiTheme="majorHAnsi" w:cstheme="majorHAnsi"/>
+          <w:sz w:val="24"/>
+          <w:szCs w:val="24"/>
+          <w:lang w:val="hr-HR"/>
+        </w:rPr>
+        <w:t>- topic: Speaking, Writing, Listening</w:t>
+      </w:r>
+    </w:p>
+    <w:p>
+      <w:pPr>
+        <w:rPr>
+          <w:rFonts w:asciiTheme="majorHAnsi" w:hAnsiTheme="majorHAnsi" w:cstheme="majorHAnsi"/>
+          <w:sz w:val="24"/>
+          <w:szCs w:val="24"/>
+          <w:lang w:val="hr-HR"/>
+        </w:rPr>
+      </w:pPr>
+      <w:r>
+        <w:rPr>
+          <w:rFonts w:asciiTheme="majorHAnsi" w:hAnsiTheme="majorHAnsi" w:cstheme="majorHAnsi"/>
+          <w:sz w:val="24"/>
+          <w:szCs w:val="24"/>
+          <w:lang w:val="hr-HR"/>
+        </w:rPr>
+        <w:t>- Moving foreward with Storyteller and Spelling Snake</w:t>
+      </w:r>
+    </w:p>
+    <w:p>
+      <w:pPr>
+        <w:rPr>
+          <w:rFonts w:asciiTheme="majorHAnsi" w:hAnsiTheme="majorHAnsi" w:cstheme="majorHAnsi"/>
+          <w:sz w:val="24"/>
+          <w:szCs w:val="24"/>
+          <w:lang w:val="hr-HR"/>
+        </w:rPr>
+      </w:pPr>
+    </w:p>
+    <w:p>
+      <w:pPr>
+        <w:rPr>
+          <w:rFonts w:asciiTheme="majorHAnsi" w:hAnsiTheme="majorHAnsi" w:cstheme="majorHAnsi"/>
+          <w:sz w:val="24"/>
+          <w:szCs w:val="24"/>
+          <w:lang w:val="hr-HR"/>
+        </w:rPr>
+      </w:pPr>
+    </w:p>
+    <w:p>
+      <w:pPr>
+        <w:rPr>
+          <w:rFonts w:asciiTheme="majorHAnsi" w:hAnsiTheme="majorHAnsi" w:cstheme="majorHAnsi"/>
+          <w:b/>
+          <w:sz w:val="24"/>
+          <w:szCs w:val="24"/>
+          <w:lang w:val="hr-HR"/>
+        </w:rPr>
+      </w:pPr>
+      <w:r>
+        <w:rPr>
+          <w:rFonts w:asciiTheme="majorHAnsi" w:hAnsiTheme="majorHAnsi" w:cstheme="majorHAnsi"/>
+          <w:b/>
+          <w:sz w:val="24"/>
+          <w:szCs w:val="24"/>
+          <w:lang w:val="hr-HR"/>
+        </w:rPr>
+        <w:t xml:space="preserve">Storyteller: </w:t>
+      </w:r>
+    </w:p>
+    <w:p>
+      <w:pPr>
+        <w:rPr>
+          <w:rFonts w:asciiTheme="majorHAnsi" w:hAnsiTheme="majorHAnsi" w:cstheme="majorHAnsi"/>
+          <w:sz w:val="24"/>
+          <w:szCs w:val="24"/>
+          <w:lang w:val="hr-HR"/>
+        </w:rPr>
+      </w:pPr>
+      <w:r>
+        <w:rPr>
+          <w:rFonts w:asciiTheme="majorHAnsi" w:hAnsiTheme="majorHAnsi" w:cstheme="majorHAnsi"/>
+          <w:sz w:val="24"/>
+          <w:szCs w:val="24"/>
+          <w:lang w:val="hr-HR"/>
+        </w:rPr>
+        <w:t>Users write paragraphs of text and send them to each other. Challange is to use given words in the paragraph, words are random. The point is to expeand users vocablary and practice writing.</w:t>
+      </w:r>
+    </w:p>
+    <w:p>
+      <w:pPr>
+        <w:rPr>
+          <w:rFonts w:asciiTheme="majorHAnsi" w:hAnsiTheme="majorHAnsi" w:cstheme="majorHAnsi"/>
+          <w:sz w:val="24"/>
+          <w:szCs w:val="24"/>
+          <w:lang w:val="hr-HR"/>
+        </w:rPr>
+      </w:pPr>
+    </w:p>
+    <w:p>
+      <w:pPr>
+        <w:rPr>
+          <w:rFonts w:asciiTheme="majorHAnsi" w:hAnsiTheme="majorHAnsi" w:cstheme="majorHAnsi"/>
+          <w:b/>
+          <w:sz w:val="24"/>
+          <w:szCs w:val="24"/>
+          <w:lang w:val="hr-HR"/>
+        </w:rPr>
+      </w:pPr>
+      <w:r>
+        <w:rPr>
+          <w:rFonts w:asciiTheme="majorHAnsi" w:hAnsiTheme="majorHAnsi" w:cstheme="majorHAnsi"/>
+          <w:b/>
+          <w:sz w:val="24"/>
+          <w:szCs w:val="24"/>
+          <w:lang w:val="hr-HR"/>
+        </w:rPr>
+        <w:t>Spelling Snake:</w:t>
+      </w:r>
+    </w:p>
+    <w:p>
+      <w:pPr>
+        <w:rPr>
+          <w:rFonts w:asciiTheme="majorHAnsi" w:hAnsiTheme="majorHAnsi" w:cstheme="majorHAnsi"/>
+          <w:sz w:val="24"/>
+          <w:szCs w:val="24"/>
+          <w:lang w:val="hr-HR"/>
+        </w:rPr>
+      </w:pPr>
+      <w:r>
+        <w:rPr>
+          <w:rFonts w:asciiTheme="majorHAnsi" w:hAnsiTheme="majorHAnsi" w:cstheme="majorHAnsi"/>
+          <w:sz w:val="24"/>
+          <w:szCs w:val="24"/>
+          <w:lang w:val="hr-HR"/>
+        </w:rPr>
+        <w:t xml:space="preserve">A take on the classical Snake game where users have to collect letters in the right order to complete the given word. Other gamemodes: collect the right artcle, </w:t>
+      </w:r>
+      <w:r>
+        <w:rPr>
+          <w:rFonts w:asciiTheme="majorHAnsi" w:hAnsiTheme="majorHAnsi" w:cstheme="majorHAnsi"/>
+          <w:sz w:val="24"/>
+          <w:szCs w:val="24"/>
+          <w:lang w:val="hr-HR"/>
+        </w:rPr>
+        <w:t>collect the right antonym.</w:t>
+      </w:r>
+      <w:bookmarkStart w:id="0" w:name="_GoBack"/>
+      <w:bookmarkEnd w:id="0"/>
+      <w:r>
+        <w:rPr>
+          <w:rFonts w:asciiTheme="majorHAnsi" w:hAnsiTheme="majorHAnsi" w:cstheme="majorHAnsi"/>
+          <w:sz w:val="24"/>
+          <w:szCs w:val="24"/>
+          <w:u w:val="single"/>
+          <w:lang w:val="hr-HR"/>
+        </w:rPr>
+        <w:br w:type="page"/>
+      </w:r>
     </w:p>
     <w:p>
       <w:pPr>
@@ -130,11 +324,47 @@
           <w:caps/>
           <w:sz w:val="32"/>
           <w:szCs w:val="32"/>
-          <w:lang w:val="hr-HR"/>
-        </w:rPr>
-      </w:pPr>
-      <w:bookmarkStart w:id="0" w:name="_GoBack"/>
-      <w:bookmarkEnd w:id="0"/>
+          <w:u w:val="single"/>
+          <w:lang w:val="hr-HR"/>
+        </w:rPr>
+      </w:pPr>
+      <w:r>
+        <w:rPr>
+          <w:rFonts w:asciiTheme="majorHAnsi" w:hAnsiTheme="majorHAnsi" w:cstheme="majorHAnsi"/>
+          <w:b/>
+          <w:caps/>
+          <w:sz w:val="32"/>
+          <w:szCs w:val="32"/>
+          <w:u w:val="single"/>
+          <w:lang w:val="hr-HR"/>
+        </w:rPr>
+        <w:lastRenderedPageBreak/>
+        <w:t>8.1.2017</w:t>
+      </w:r>
+    </w:p>
+    <w:p>
+      <w:pPr>
+        <w:rPr>
+          <w:rFonts w:asciiTheme="majorHAnsi" w:hAnsiTheme="majorHAnsi" w:cstheme="majorHAnsi"/>
+          <w:b/>
+          <w:caps/>
+          <w:sz w:val="32"/>
+          <w:szCs w:val="32"/>
+          <w:lang w:val="hr-HR"/>
+        </w:rPr>
+      </w:pPr>
+    </w:p>
+    <w:p>
+      <w:pPr>
+        <w:rPr>
+          <w:rFonts w:asciiTheme="majorHAnsi" w:hAnsiTheme="majorHAnsi" w:cstheme="majorHAnsi"/>
+          <w:b/>
+          <w:caps/>
+          <w:sz w:val="32"/>
+          <w:szCs w:val="32"/>
+          <w:lang w:val="hr-HR"/>
+        </w:rPr>
+      </w:pPr>
       <w:r>
         <w:rPr>
           <w:rFonts w:asciiTheme="majorHAnsi" w:hAnsiTheme="majorHAnsi" w:cstheme="majorHAnsi"/>
@@ -479,34 +709,14 @@
           <w:lang w:val="hr-HR"/>
         </w:rPr>
       </w:pPr>
-      <w:proofErr w:type="spellStart"/>
       <w:r>
         <w:rPr>
           <w:rFonts w:asciiTheme="majorHAnsi" w:hAnsiTheme="majorHAnsi" w:cstheme="majorHAnsi"/>
           <w:color w:val="222222"/>
           <w:shd w:val="clear" w:color="auto" w:fill="FFFFFF"/>
         </w:rPr>
-        <w:t>Ger-eng</w:t>
-      </w:r>
-      <w:proofErr w:type="spellEnd"/>
-      <w:r>
-        <w:rPr>
-          <w:rFonts w:asciiTheme="majorHAnsi" w:hAnsiTheme="majorHAnsi" w:cstheme="majorHAnsi"/>
-          <w:color w:val="222222"/>
-          <w:shd w:val="clear" w:color="auto" w:fill="FFFFFF"/>
-        </w:rPr>
-        <w:t xml:space="preserve">, </w:t>
-      </w:r>
-      <w:proofErr w:type="spellStart"/>
-      <w:r>
-        <w:rPr>
-          <w:rFonts w:asciiTheme="majorHAnsi" w:hAnsiTheme="majorHAnsi" w:cstheme="majorHAnsi"/>
-          <w:color w:val="222222"/>
-          <w:shd w:val="clear" w:color="auto" w:fill="FFFFFF"/>
-        </w:rPr>
-        <w:t>eng-ger</w:t>
-      </w:r>
-      <w:proofErr w:type="spellEnd"/>
+        <w:t>Ger-eng, eng-ger</w:t>
+      </w:r>
     </w:p>
     <w:p>
       <w:pPr>

</xml_diff>